<commit_message>
Updated documentation and testing procedures
</commit_message>
<xml_diff>
--- a/EECS 448 Final Project.docx
+++ b/EECS 448 Final Project.docx
@@ -811,7 +811,14 @@
           <w:rFonts w:ascii="Times New Roman" w:hAnsi="Times New Roman" w:cs="Times New Roman"/>
           <w:szCs w:val="24"/>
         </w:rPr>
-        <w:t>Security:</w:t>
+        <w:t>Task 1</w:t>
+      </w:r>
+      <w:r>
+        <w:rPr>
+          <w:rFonts w:ascii="Times New Roman" w:hAnsi="Times New Roman" w:cs="Times New Roman"/>
+          <w:szCs w:val="24"/>
+        </w:rPr>
+        <w:t>:</w:t>
       </w:r>
     </w:p>
     <w:p>
@@ -881,7 +888,7 @@
       <w:pPr>
         <w:pStyle w:val="ListParagraph"/>
         <w:numPr>
-          <w:ilvl w:val="3"/>
+          <w:ilvl w:val="2"/>
           <w:numId w:val="5"/>
         </w:numPr>
         <w:spacing w:line="240" w:lineRule="auto"/>
@@ -895,7 +902,28 @@
           <w:rFonts w:ascii="Times New Roman" w:hAnsi="Times New Roman" w:cs="Times New Roman"/>
           <w:szCs w:val="24"/>
         </w:rPr>
-        <w:t>Users that already exist cannot be re-registered</w:t>
+        <w:t>Credentials sent to database are encrypted before sending</w:t>
+      </w:r>
+    </w:p>
+    <w:p>
+      <w:pPr>
+        <w:pStyle w:val="ListParagraph"/>
+        <w:numPr>
+          <w:ilvl w:val="1"/>
+          <w:numId w:val="5"/>
+        </w:numPr>
+        <w:spacing w:line="240" w:lineRule="auto"/>
+        <w:rPr>
+          <w:rFonts w:ascii="Times New Roman" w:hAnsi="Times New Roman" w:cs="Times New Roman"/>
+          <w:szCs w:val="24"/>
+        </w:rPr>
+      </w:pPr>
+      <w:r>
+        <w:rPr>
+          <w:rFonts w:ascii="Times New Roman" w:hAnsi="Times New Roman" w:cs="Times New Roman"/>
+          <w:szCs w:val="24"/>
+        </w:rPr>
+        <w:t>Outputs:</w:t>
       </w:r>
     </w:p>
     <w:p>
@@ -916,7 +944,7 @@
           <w:rFonts w:ascii="Times New Roman" w:hAnsi="Times New Roman" w:cs="Times New Roman"/>
           <w:szCs w:val="24"/>
         </w:rPr>
-        <w:t>Users may not enter empty strings</w:t>
+        <w:t>Prompt if user entered invalid credentials</w:t>
       </w:r>
     </w:p>
     <w:p>
@@ -937,7 +965,28 @@
           <w:rFonts w:ascii="Times New Roman" w:hAnsi="Times New Roman" w:cs="Times New Roman"/>
           <w:szCs w:val="24"/>
         </w:rPr>
-        <w:t>Warn users if credentials are invalid or the entered string is invalid</w:t>
+        <w:t>Console output logging the encrypted database queries to ensure only encrypted data is transmitted</w:t>
+      </w:r>
+    </w:p>
+    <w:p>
+      <w:pPr>
+        <w:pStyle w:val="ListParagraph"/>
+        <w:numPr>
+          <w:ilvl w:val="0"/>
+          <w:numId w:val="5"/>
+        </w:numPr>
+        <w:spacing w:line="240" w:lineRule="auto"/>
+        <w:rPr>
+          <w:rFonts w:ascii="Times New Roman" w:hAnsi="Times New Roman" w:cs="Times New Roman"/>
+          <w:szCs w:val="24"/>
+        </w:rPr>
+      </w:pPr>
+      <w:r>
+        <w:rPr>
+          <w:rFonts w:ascii="Times New Roman" w:hAnsi="Times New Roman" w:cs="Times New Roman"/>
+          <w:szCs w:val="24"/>
+        </w:rPr>
+        <w:t>Task 2:</w:t>
       </w:r>
     </w:p>
     <w:p>
@@ -958,7 +1007,7 @@
           <w:rFonts w:ascii="Times New Roman" w:hAnsi="Times New Roman" w:cs="Times New Roman"/>
           <w:szCs w:val="24"/>
         </w:rPr>
-        <w:t>Users may not view any other users’ data</w:t>
+        <w:t>Inputs:  New User Credentials in the “Register” Menu</w:t>
       </w:r>
     </w:p>
     <w:p>
@@ -979,7 +1028,7 @@
           <w:rFonts w:ascii="Times New Roman" w:hAnsi="Times New Roman" w:cs="Times New Roman"/>
           <w:szCs w:val="24"/>
         </w:rPr>
-        <w:t>Data cannot be viewed outside program without decryption key</w:t>
+        <w:t>Outputs:</w:t>
       </w:r>
     </w:p>
     <w:p>
@@ -1000,7 +1049,49 @@
           <w:rFonts w:ascii="Times New Roman" w:hAnsi="Times New Roman" w:cs="Times New Roman"/>
           <w:szCs w:val="24"/>
         </w:rPr>
-        <w:t>Viewing entries with a database viewer will show encrypted data</w:t>
+        <w:t>A dialogue box informing the user of any error</w:t>
+      </w:r>
+    </w:p>
+    <w:p>
+      <w:pPr>
+        <w:pStyle w:val="ListParagraph"/>
+        <w:numPr>
+          <w:ilvl w:val="2"/>
+          <w:numId w:val="5"/>
+        </w:numPr>
+        <w:spacing w:line="240" w:lineRule="auto"/>
+        <w:rPr>
+          <w:rFonts w:ascii="Times New Roman" w:hAnsi="Times New Roman" w:cs="Times New Roman"/>
+          <w:szCs w:val="24"/>
+        </w:rPr>
+      </w:pPr>
+      <w:r>
+        <w:rPr>
+          <w:rFonts w:ascii="Times New Roman" w:hAnsi="Times New Roman" w:cs="Times New Roman"/>
+          <w:szCs w:val="24"/>
+        </w:rPr>
+        <w:t>Users that already exist cannot be re-registered</w:t>
+      </w:r>
+    </w:p>
+    <w:p>
+      <w:pPr>
+        <w:pStyle w:val="ListParagraph"/>
+        <w:numPr>
+          <w:ilvl w:val="0"/>
+          <w:numId w:val="5"/>
+        </w:numPr>
+        <w:spacing w:line="240" w:lineRule="auto"/>
+        <w:rPr>
+          <w:rFonts w:ascii="Times New Roman" w:hAnsi="Times New Roman" w:cs="Times New Roman"/>
+          <w:szCs w:val="24"/>
+        </w:rPr>
+      </w:pPr>
+      <w:r>
+        <w:rPr>
+          <w:rFonts w:ascii="Times New Roman" w:hAnsi="Times New Roman" w:cs="Times New Roman"/>
+          <w:szCs w:val="24"/>
+        </w:rPr>
+        <w:t>Task 3:</w:t>
       </w:r>
     </w:p>
     <w:p>
@@ -1021,7 +1112,210 @@
           <w:rFonts w:ascii="Times New Roman" w:hAnsi="Times New Roman" w:cs="Times New Roman"/>
           <w:szCs w:val="24"/>
         </w:rPr>
-        <w:t>Any data sent to the database must fully encrypted</w:t>
+        <w:t xml:space="preserve">Inputs: Selected account </w:t>
+      </w:r>
+      <w:r>
+        <w:rPr>
+          <w:rFonts w:ascii="Times New Roman" w:hAnsi="Times New Roman" w:cs="Times New Roman"/>
+          <w:szCs w:val="24"/>
+        </w:rPr>
+        <w:t xml:space="preserve">from database </w:t>
+      </w:r>
+      <w:r>
+        <w:rPr>
+          <w:rFonts w:ascii="Times New Roman" w:hAnsi="Times New Roman" w:cs="Times New Roman"/>
+          <w:szCs w:val="24"/>
+        </w:rPr>
+        <w:t>or new account credentials</w:t>
+      </w:r>
+    </w:p>
+    <w:p>
+      <w:pPr>
+        <w:pStyle w:val="ListParagraph"/>
+        <w:numPr>
+          <w:ilvl w:val="2"/>
+          <w:numId w:val="5"/>
+        </w:numPr>
+        <w:spacing w:line="240" w:lineRule="auto"/>
+        <w:rPr>
+          <w:rFonts w:ascii="Times New Roman" w:hAnsi="Times New Roman" w:cs="Times New Roman"/>
+          <w:szCs w:val="24"/>
+        </w:rPr>
+      </w:pPr>
+      <w:r>
+        <w:rPr>
+          <w:rFonts w:ascii="Times New Roman" w:hAnsi="Times New Roman" w:cs="Times New Roman"/>
+          <w:szCs w:val="24"/>
+        </w:rPr>
+        <w:t>Account Selected From List</w:t>
+      </w:r>
+    </w:p>
+    <w:p>
+      <w:pPr>
+        <w:pStyle w:val="ListParagraph"/>
+        <w:numPr>
+          <w:ilvl w:val="3"/>
+          <w:numId w:val="5"/>
+        </w:numPr>
+        <w:spacing w:line="240" w:lineRule="auto"/>
+        <w:rPr>
+          <w:rFonts w:ascii="Times New Roman" w:hAnsi="Times New Roman" w:cs="Times New Roman"/>
+          <w:szCs w:val="24"/>
+        </w:rPr>
+      </w:pPr>
+      <w:r>
+        <w:rPr>
+          <w:rFonts w:ascii="Times New Roman" w:hAnsi="Times New Roman" w:cs="Times New Roman"/>
+          <w:szCs w:val="24"/>
+        </w:rPr>
+        <w:t>Selected account details shown to user in plain text without error</w:t>
+      </w:r>
+    </w:p>
+    <w:p>
+      <w:pPr>
+        <w:pStyle w:val="ListParagraph"/>
+        <w:numPr>
+          <w:ilvl w:val="4"/>
+          <w:numId w:val="5"/>
+        </w:numPr>
+        <w:spacing w:line="240" w:lineRule="auto"/>
+        <w:rPr>
+          <w:rFonts w:ascii="Times New Roman" w:hAnsi="Times New Roman" w:cs="Times New Roman"/>
+          <w:szCs w:val="24"/>
+        </w:rPr>
+      </w:pPr>
+      <w:r>
+        <w:rPr>
+          <w:rFonts w:ascii="Times New Roman" w:hAnsi="Times New Roman" w:cs="Times New Roman"/>
+          <w:szCs w:val="24"/>
+        </w:rPr>
+        <w:t>Account details altered and alterations persist</w:t>
+      </w:r>
+    </w:p>
+    <w:p>
+      <w:pPr>
+        <w:pStyle w:val="ListParagraph"/>
+        <w:numPr>
+          <w:ilvl w:val="2"/>
+          <w:numId w:val="5"/>
+        </w:numPr>
+        <w:spacing w:line="240" w:lineRule="auto"/>
+        <w:rPr>
+          <w:rFonts w:ascii="Times New Roman" w:hAnsi="Times New Roman" w:cs="Times New Roman"/>
+          <w:szCs w:val="24"/>
+        </w:rPr>
+      </w:pPr>
+      <w:r>
+        <w:rPr>
+          <w:rFonts w:ascii="Times New Roman" w:hAnsi="Times New Roman" w:cs="Times New Roman"/>
+          <w:szCs w:val="24"/>
+        </w:rPr>
+        <w:t>New credentials entered (account entered into database)</w:t>
+      </w:r>
+    </w:p>
+    <w:p>
+      <w:pPr>
+        <w:pStyle w:val="ListParagraph"/>
+        <w:numPr>
+          <w:ilvl w:val="3"/>
+          <w:numId w:val="5"/>
+        </w:numPr>
+        <w:spacing w:line="240" w:lineRule="auto"/>
+        <w:rPr>
+          <w:rFonts w:ascii="Times New Roman" w:hAnsi="Times New Roman" w:cs="Times New Roman"/>
+          <w:szCs w:val="24"/>
+        </w:rPr>
+      </w:pPr>
+      <w:r>
+        <w:rPr>
+          <w:rFonts w:ascii="Times New Roman" w:hAnsi="Times New Roman" w:cs="Times New Roman"/>
+          <w:szCs w:val="24"/>
+        </w:rPr>
+        <w:t>The account created in database, encrypted, and exists between executions</w:t>
+      </w:r>
+    </w:p>
+    <w:p>
+      <w:pPr>
+        <w:pStyle w:val="ListParagraph"/>
+        <w:numPr>
+          <w:ilvl w:val="2"/>
+          <w:numId w:val="5"/>
+        </w:numPr>
+        <w:spacing w:line="240" w:lineRule="auto"/>
+        <w:rPr>
+          <w:rFonts w:ascii="Times New Roman" w:hAnsi="Times New Roman" w:cs="Times New Roman"/>
+          <w:szCs w:val="24"/>
+        </w:rPr>
+      </w:pPr>
+      <w:r>
+        <w:rPr>
+          <w:rFonts w:ascii="Times New Roman" w:hAnsi="Times New Roman" w:cs="Times New Roman"/>
+          <w:szCs w:val="24"/>
+        </w:rPr>
+        <w:t>Account deleted</w:t>
+      </w:r>
+    </w:p>
+    <w:p>
+      <w:pPr>
+        <w:pStyle w:val="ListParagraph"/>
+        <w:numPr>
+          <w:ilvl w:val="3"/>
+          <w:numId w:val="5"/>
+        </w:numPr>
+        <w:spacing w:line="240" w:lineRule="auto"/>
+        <w:rPr>
+          <w:rFonts w:ascii="Times New Roman" w:hAnsi="Times New Roman" w:cs="Times New Roman"/>
+          <w:szCs w:val="24"/>
+        </w:rPr>
+      </w:pPr>
+      <w:r>
+        <w:rPr>
+          <w:rFonts w:ascii="Times New Roman" w:hAnsi="Times New Roman" w:cs="Times New Roman"/>
+          <w:szCs w:val="24"/>
+        </w:rPr>
+        <w:t>An account is selected and deleted.  The deleted account never returns without being added again by the user</w:t>
+      </w:r>
+    </w:p>
+    <w:p>
+      <w:pPr>
+        <w:pStyle w:val="ListParagraph"/>
+        <w:numPr>
+          <w:ilvl w:val="2"/>
+          <w:numId w:val="5"/>
+        </w:numPr>
+        <w:spacing w:line="240" w:lineRule="auto"/>
+        <w:rPr>
+          <w:rFonts w:ascii="Times New Roman" w:hAnsi="Times New Roman" w:cs="Times New Roman"/>
+          <w:szCs w:val="24"/>
+        </w:rPr>
+      </w:pPr>
+      <w:r>
+        <w:rPr>
+          <w:rFonts w:ascii="Times New Roman" w:hAnsi="Times New Roman" w:cs="Times New Roman"/>
+          <w:szCs w:val="24"/>
+        </w:rPr>
+        <w:t>All database queries are encrypted.  Data is only decrypted when being displayed on the screen</w:t>
+      </w:r>
+    </w:p>
+    <w:p>
+      <w:pPr>
+        <w:pStyle w:val="ListParagraph"/>
+        <w:numPr>
+          <w:ilvl w:val="0"/>
+          <w:numId w:val="5"/>
+        </w:numPr>
+        <w:spacing w:line="240" w:lineRule="auto"/>
+        <w:rPr>
+          <w:rFonts w:ascii="Times New Roman" w:hAnsi="Times New Roman" w:cs="Times New Roman"/>
+          <w:szCs w:val="24"/>
+        </w:rPr>
+      </w:pPr>
+      <w:r>
+        <w:rPr>
+          <w:rFonts w:ascii="Times New Roman" w:hAnsi="Times New Roman" w:cs="Times New Roman"/>
+          <w:szCs w:val="24"/>
+        </w:rPr>
+        <w:t>Task 4:</w:t>
       </w:r>
     </w:p>
     <w:p>
@@ -1042,70 +1336,7 @@
           <w:rFonts w:ascii="Times New Roman" w:hAnsi="Times New Roman" w:cs="Times New Roman"/>
           <w:szCs w:val="24"/>
         </w:rPr>
-        <w:t>Any data coming out of the database must be decrypted only when being shown, but be stored in RAM in an encrypted state</w:t>
-      </w:r>
-    </w:p>
-    <w:p>
-      <w:pPr>
-        <w:pStyle w:val="ListParagraph"/>
-        <w:numPr>
-          <w:ilvl w:val="1"/>
-          <w:numId w:val="5"/>
-        </w:numPr>
-        <w:spacing w:line="240" w:lineRule="auto"/>
-        <w:rPr>
-          <w:rFonts w:ascii="Times New Roman" w:hAnsi="Times New Roman" w:cs="Times New Roman"/>
-          <w:szCs w:val="24"/>
-        </w:rPr>
-      </w:pPr>
-      <w:r>
-        <w:rPr>
-          <w:rFonts w:ascii="Times New Roman" w:hAnsi="Times New Roman" w:cs="Times New Roman"/>
-          <w:szCs w:val="24"/>
-        </w:rPr>
-        <w:t>Change encryption key if necessary</w:t>
-      </w:r>
-    </w:p>
-    <w:p>
-      <w:pPr>
-        <w:pStyle w:val="ListParagraph"/>
-        <w:numPr>
-          <w:ilvl w:val="0"/>
-          <w:numId w:val="5"/>
-        </w:numPr>
-        <w:spacing w:line="240" w:lineRule="auto"/>
-        <w:rPr>
-          <w:rFonts w:ascii="Times New Roman" w:hAnsi="Times New Roman" w:cs="Times New Roman"/>
-          <w:szCs w:val="24"/>
-        </w:rPr>
-      </w:pPr>
-      <w:r>
-        <w:rPr>
-          <w:rFonts w:ascii="Times New Roman" w:hAnsi="Times New Roman" w:cs="Times New Roman"/>
-          <w:szCs w:val="24"/>
-        </w:rPr>
-        <w:t>Stability:</w:t>
-      </w:r>
-    </w:p>
-    <w:p>
-      <w:pPr>
-        <w:pStyle w:val="ListParagraph"/>
-        <w:numPr>
-          <w:ilvl w:val="1"/>
-          <w:numId w:val="5"/>
-        </w:numPr>
-        <w:spacing w:line="240" w:lineRule="auto"/>
-        <w:rPr>
-          <w:rFonts w:ascii="Times New Roman" w:hAnsi="Times New Roman" w:cs="Times New Roman"/>
-          <w:szCs w:val="24"/>
-        </w:rPr>
-      </w:pPr>
-      <w:r>
-        <w:rPr>
-          <w:rFonts w:ascii="Times New Roman" w:hAnsi="Times New Roman" w:cs="Times New Roman"/>
-          <w:szCs w:val="24"/>
-        </w:rPr>
-        <w:t>Arbitrary number of log-ins per session</w:t>
+        <w:t>Log Out</w:t>
       </w:r>
     </w:p>
     <w:p>
@@ -1126,224 +1357,24 @@
           <w:rFonts w:ascii="Times New Roman" w:hAnsi="Times New Roman" w:cs="Times New Roman"/>
           <w:szCs w:val="24"/>
         </w:rPr>
-        <w:t>Should be able to log in</w:t>
-      </w:r>
-      <w:r>
-        <w:rPr>
-          <w:rFonts w:ascii="Times New Roman" w:hAnsi="Times New Roman" w:cs="Times New Roman"/>
-          <w:szCs w:val="24"/>
-        </w:rPr>
-        <w:t xml:space="preserve"> and out</w:t>
-      </w:r>
-      <w:r>
-        <w:rPr>
-          <w:rFonts w:ascii="Times New Roman" w:hAnsi="Times New Roman" w:cs="Times New Roman"/>
-          <w:szCs w:val="24"/>
-        </w:rPr>
-        <w:t xml:space="preserve"> as many times as necessary for any number of users</w:t>
-      </w:r>
-    </w:p>
-    <w:p>
-      <w:pPr>
-        <w:pStyle w:val="ListParagraph"/>
-        <w:numPr>
-          <w:ilvl w:val="1"/>
-          <w:numId w:val="5"/>
-        </w:numPr>
-        <w:spacing w:line="240" w:lineRule="auto"/>
-        <w:rPr>
-          <w:rFonts w:ascii="Times New Roman" w:hAnsi="Times New Roman" w:cs="Times New Roman"/>
-          <w:szCs w:val="24"/>
-        </w:rPr>
-      </w:pPr>
-      <w:r>
-        <w:rPr>
-          <w:rFonts w:ascii="Times New Roman" w:hAnsi="Times New Roman" w:cs="Times New Roman"/>
-          <w:szCs w:val="24"/>
-        </w:rPr>
-        <w:t>Arbitrary number of database additions/deletions per session</w:t>
-      </w:r>
-    </w:p>
-    <w:p>
-      <w:pPr>
-        <w:pStyle w:val="ListParagraph"/>
-        <w:numPr>
-          <w:ilvl w:val="2"/>
-          <w:numId w:val="5"/>
-        </w:numPr>
-        <w:spacing w:line="240" w:lineRule="auto"/>
-        <w:rPr>
-          <w:rFonts w:ascii="Times New Roman" w:hAnsi="Times New Roman" w:cs="Times New Roman"/>
-          <w:szCs w:val="24"/>
-        </w:rPr>
-      </w:pPr>
-      <w:r>
-        <w:rPr>
-          <w:rFonts w:ascii="Times New Roman" w:hAnsi="Times New Roman" w:cs="Times New Roman"/>
-          <w:szCs w:val="24"/>
-        </w:rPr>
-        <w:t>Should be able to add/delete any number of accounts to/from the database</w:t>
-      </w:r>
-    </w:p>
-    <w:p>
-      <w:pPr>
-        <w:pStyle w:val="ListParagraph"/>
-        <w:numPr>
-          <w:ilvl w:val="1"/>
-          <w:numId w:val="5"/>
-        </w:numPr>
-        <w:spacing w:line="240" w:lineRule="auto"/>
-        <w:rPr>
-          <w:rFonts w:ascii="Times New Roman" w:hAnsi="Times New Roman" w:cs="Times New Roman"/>
-          <w:szCs w:val="24"/>
-        </w:rPr>
-      </w:pPr>
-      <w:r>
-        <w:rPr>
-          <w:rFonts w:ascii="Times New Roman" w:hAnsi="Times New Roman" w:cs="Times New Roman"/>
-          <w:szCs w:val="24"/>
-        </w:rPr>
-        <w:t>User may enter unexpected strings into fields, including spaces and empty strings</w:t>
-      </w:r>
-    </w:p>
-    <w:p>
-      <w:pPr>
-        <w:pStyle w:val="ListParagraph"/>
-        <w:numPr>
-          <w:ilvl w:val="0"/>
-          <w:numId w:val="5"/>
-        </w:numPr>
-        <w:spacing w:line="240" w:lineRule="auto"/>
-        <w:rPr>
-          <w:rFonts w:ascii="Times New Roman" w:hAnsi="Times New Roman" w:cs="Times New Roman"/>
-          <w:szCs w:val="24"/>
-        </w:rPr>
-      </w:pPr>
-      <w:r>
-        <w:rPr>
-          <w:rFonts w:ascii="Times New Roman" w:hAnsi="Times New Roman" w:cs="Times New Roman"/>
-          <w:szCs w:val="24"/>
-        </w:rPr>
-        <w:t>Accuracy</w:t>
-      </w:r>
-    </w:p>
-    <w:p>
-      <w:pPr>
-        <w:pStyle w:val="ListParagraph"/>
-        <w:numPr>
-          <w:ilvl w:val="1"/>
-          <w:numId w:val="5"/>
-        </w:numPr>
-        <w:spacing w:line="240" w:lineRule="auto"/>
-        <w:rPr>
-          <w:rFonts w:ascii="Times New Roman" w:hAnsi="Times New Roman" w:cs="Times New Roman"/>
-          <w:szCs w:val="24"/>
-        </w:rPr>
-      </w:pPr>
-      <w:r>
-        <w:rPr>
-          <w:rFonts w:ascii="Times New Roman" w:hAnsi="Times New Roman" w:cs="Times New Roman"/>
-          <w:szCs w:val="24"/>
-        </w:rPr>
-        <w:t>The database must persist indefinitely</w:t>
-      </w:r>
-    </w:p>
-    <w:p>
-      <w:pPr>
-        <w:pStyle w:val="ListParagraph"/>
-        <w:numPr>
-          <w:ilvl w:val="2"/>
-          <w:numId w:val="5"/>
-        </w:numPr>
-        <w:spacing w:line="240" w:lineRule="auto"/>
-        <w:rPr>
-          <w:rFonts w:ascii="Times New Roman" w:hAnsi="Times New Roman" w:cs="Times New Roman"/>
-          <w:szCs w:val="24"/>
-        </w:rPr>
-      </w:pPr>
-      <w:r>
-        <w:rPr>
-          <w:rFonts w:ascii="Times New Roman" w:hAnsi="Times New Roman" w:cs="Times New Roman"/>
-          <w:szCs w:val="24"/>
-        </w:rPr>
-        <w:t>Test database after multiple changes to test for persistence</w:t>
-      </w:r>
-    </w:p>
-    <w:p>
-      <w:pPr>
-        <w:pStyle w:val="ListParagraph"/>
-        <w:numPr>
-          <w:ilvl w:val="1"/>
-          <w:numId w:val="5"/>
-        </w:numPr>
-        <w:spacing w:line="240" w:lineRule="auto"/>
-        <w:rPr>
-          <w:rFonts w:ascii="Times New Roman" w:hAnsi="Times New Roman" w:cs="Times New Roman"/>
-          <w:szCs w:val="24"/>
-        </w:rPr>
-      </w:pPr>
-      <w:r>
-        <w:rPr>
-          <w:rFonts w:ascii="Times New Roman" w:hAnsi="Times New Roman" w:cs="Times New Roman"/>
-          <w:szCs w:val="24"/>
-        </w:rPr>
-        <w:t xml:space="preserve">The changes must be immediate and </w:t>
-      </w:r>
-      <w:r>
-        <w:rPr>
-          <w:rFonts w:ascii="Times New Roman" w:hAnsi="Times New Roman" w:cs="Times New Roman"/>
-          <w:szCs w:val="24"/>
-        </w:rPr>
-        <w:t>immediately viewable by the user</w:t>
-      </w:r>
-    </w:p>
-    <w:p>
-      <w:pPr>
-        <w:pStyle w:val="ListParagraph"/>
-        <w:numPr>
-          <w:ilvl w:val="1"/>
-          <w:numId w:val="5"/>
-        </w:numPr>
-        <w:spacing w:line="240" w:lineRule="auto"/>
-        <w:rPr>
-          <w:rFonts w:ascii="Times New Roman" w:hAnsi="Times New Roman" w:cs="Times New Roman"/>
-          <w:szCs w:val="24"/>
-        </w:rPr>
-      </w:pPr>
-      <w:r>
-        <w:rPr>
-          <w:rFonts w:ascii="Times New Roman" w:hAnsi="Times New Roman" w:cs="Times New Roman"/>
-          <w:szCs w:val="24"/>
-        </w:rPr>
-        <w:t>There must be zero loss of user data</w:t>
-      </w:r>
-    </w:p>
-    <w:p>
-      <w:pPr>
-        <w:spacing w:line="240" w:lineRule="auto"/>
-        <w:rPr>
-          <w:rFonts w:ascii="Times New Roman" w:hAnsi="Times New Roman" w:cs="Times New Roman"/>
-          <w:szCs w:val="24"/>
-        </w:rPr>
-      </w:pPr>
-    </w:p>
-    <w:p>
-      <w:pPr>
-        <w:spacing w:line="240" w:lineRule="auto"/>
-        <w:rPr>
-          <w:rFonts w:ascii="Times New Roman" w:hAnsi="Times New Roman" w:cs="Times New Roman"/>
-          <w:szCs w:val="24"/>
-        </w:rPr>
-      </w:pPr>
-    </w:p>
-    <w:p>
-      <w:pPr>
-        <w:spacing w:line="240" w:lineRule="auto"/>
-        <w:rPr>
-          <w:rFonts w:ascii="Times New Roman" w:hAnsi="Times New Roman" w:cs="Times New Roman"/>
-          <w:szCs w:val="24"/>
-        </w:rPr>
-      </w:pPr>
+        <w:t xml:space="preserve">Click “Logout”.  </w:t>
+      </w:r>
+      <w:r>
+        <w:rPr>
+          <w:rFonts w:ascii="Times New Roman" w:hAnsi="Times New Roman" w:cs="Times New Roman"/>
+          <w:szCs w:val="24"/>
+        </w:rPr>
+        <w:t>Software</w:t>
+      </w:r>
+      <w:bookmarkStart w:id="0" w:name="_GoBack"/>
+      <w:bookmarkEnd w:id="0"/>
+      <w:r>
+        <w:rPr>
+          <w:rFonts w:ascii="Times New Roman" w:hAnsi="Times New Roman" w:cs="Times New Roman"/>
+          <w:szCs w:val="24"/>
+        </w:rPr>
+        <w:t xml:space="preserve"> does not show any user data anymore, and a user must log in or register to use the software</w:t>
+      </w:r>
     </w:p>
     <w:p>
       <w:pPr>
@@ -3828,17 +3859,25 @@
                 <w:sz w:val="18"/>
                 <w:szCs w:val="18"/>
               </w:rPr>
-              <w:t>Register Multiple Users In</w:t>
-            </w:r>
-            <w:r>
-              <w:rPr>
-                <w:rFonts w:ascii="Calibri" w:eastAsia="Times New Roman" w:hAnsi="Calibri" w:cs="Times New Roman"/>
-                <w:color w:val="000000"/>
-                <w:sz w:val="18"/>
-                <w:szCs w:val="18"/>
-              </w:rPr>
-              <w:br/>
-              <w:t>One Sessions or after Log in</w:t>
+              <w:t xml:space="preserve">Register Users after </w:t>
+            </w:r>
+            <w:r>
+              <w:rPr>
+                <w:rFonts w:ascii="Calibri" w:eastAsia="Times New Roman" w:hAnsi="Calibri" w:cs="Times New Roman"/>
+                <w:color w:val="000000"/>
+                <w:sz w:val="18"/>
+                <w:szCs w:val="18"/>
+              </w:rPr>
+              <w:t>Log in</w:t>
+            </w:r>
+            <w:r>
+              <w:rPr>
+                <w:rFonts w:ascii="Calibri" w:eastAsia="Times New Roman" w:hAnsi="Calibri" w:cs="Times New Roman"/>
+                <w:color w:val="000000"/>
+                <w:sz w:val="18"/>
+                <w:szCs w:val="18"/>
+              </w:rPr>
+              <w:t xml:space="preserve"> and Log out of other user</w:t>
             </w:r>
           </w:p>
         </w:tc>
@@ -3872,7 +3911,7 @@
                 <w:sz w:val="18"/>
                 <w:szCs w:val="18"/>
               </w:rPr>
-              <w:t>1) Register New User</w:t>
+              <w:t>1) Log In</w:t>
             </w:r>
             <w:r>
               <w:rPr>
@@ -3882,7 +3921,7 @@
                 <w:szCs w:val="18"/>
               </w:rPr>
               <w:br/>
-              <w:t>2) Log In</w:t>
+              <w:t>2) Log Out</w:t>
             </w:r>
             <w:r>
               <w:rPr>
@@ -3892,17 +3931,16 @@
                 <w:szCs w:val="18"/>
               </w:rPr>
               <w:br/>
-              <w:t>3) Log Out</w:t>
-            </w:r>
-            <w:r>
-              <w:rPr>
-                <w:rFonts w:ascii="Calibri" w:eastAsia="Times New Roman" w:hAnsi="Calibri" w:cs="Times New Roman"/>
-                <w:color w:val="000000"/>
-                <w:sz w:val="18"/>
-                <w:szCs w:val="18"/>
-              </w:rPr>
-              <w:br/>
-              <w:t>4) Register New User</w:t>
+              <w:t>3</w:t>
+            </w:r>
+            <w:r>
+              <w:rPr>
+                <w:rFonts w:ascii="Calibri" w:eastAsia="Times New Roman" w:hAnsi="Calibri" w:cs="Times New Roman"/>
+                <w:color w:val="000000"/>
+                <w:sz w:val="18"/>
+                <w:szCs w:val="18"/>
+              </w:rPr>
+              <w:t>) Register New User</w:t>
             </w:r>
           </w:p>
         </w:tc>
@@ -5095,8 +5133,6 @@
           <w:szCs w:val="24"/>
         </w:rPr>
       </w:pPr>
-      <w:bookmarkStart w:id="0" w:name="_GoBack"/>
-      <w:bookmarkEnd w:id="0"/>
     </w:p>
     <w:p>
       <w:pPr>
@@ -5812,7 +5848,7 @@
         <w:rFonts w:ascii="Symbol" w:hAnsi="Symbol" w:hint="default"/>
       </w:rPr>
     </w:lvl>
-    <w:lvl w:ilvl="4" w:tplc="04090003" w:tentative="1">
+    <w:lvl w:ilvl="4" w:tplc="04090003">
       <w:start w:val="1"/>
       <w:numFmt w:val="bullet"/>
       <w:lvlText w:val="o"/>
@@ -5824,7 +5860,7 @@
         <w:rFonts w:ascii="Courier New" w:hAnsi="Courier New" w:cs="Courier New" w:hint="default"/>
       </w:rPr>
     </w:lvl>
-    <w:lvl w:ilvl="5" w:tplc="04090005" w:tentative="1">
+    <w:lvl w:ilvl="5" w:tplc="04090005">
       <w:start w:val="1"/>
       <w:numFmt w:val="bullet"/>
       <w:lvlText w:val=""/>

</xml_diff>